<commit_message>
add some explanation of AABB
</commit_message>
<xml_diff>
--- a/跑酷Demo教程3.docx
+++ b/跑酷Demo教程3.docx
@@ -84,12 +84,14 @@
         </w:rPr>
         <w:t>游戏主角相碰的话，那么他就会触发</w:t>
       </w:r>
+      <w:proofErr w:type="spellStart"/>
       <w:r>
         <w:rPr>
           <w:rFonts w:hint="eastAsia"/>
         </w:rPr>
         <w:t>GetMoney</w:t>
       </w:r>
+      <w:proofErr w:type="spellEnd"/>
       <w:r>
         <w:rPr>
           <w:rFonts w:hint="eastAsia"/>
@@ -114,7 +116,21 @@
         <w:rPr>
           <w:rFonts w:hint="eastAsia"/>
         </w:rPr>
-        <w:t>首先，我们要考虑的一个问题，是如何过程生成，一种简单的方</w:t>
+        <w:t>首先，我们要考虑的一个问题，是</w:t>
+      </w:r>
+      <w:proofErr w:type="gramStart"/>
+      <w:r>
+        <w:rPr>
+          <w:rFonts w:hint="eastAsia"/>
+        </w:rPr>
+        <w:t>如何过程</w:t>
+      </w:r>
+      <w:proofErr w:type="gramEnd"/>
+      <w:r>
+        <w:rPr>
+          <w:rFonts w:hint="eastAsia"/>
+        </w:rPr>
+        <w:t>生成，一种简单的方</w:t>
       </w:r>
       <w:r>
         <w:rPr>
@@ -152,7 +168,21 @@
         <w:rPr>
           <w:rFonts w:hint="eastAsia"/>
         </w:rPr>
-        <w:t>为了让玩家既能看起来玩一些随机生成、充满想象的地图，又不能影响游戏的体验性，通常的游戏开发时采取的办法式，通过经验或者游戏策划精心的设计，产生若干个模式，然后再来根据概率随机播放这些模式中的其中一个。</w:t>
+        <w:t>为了让</w:t>
+      </w:r>
+      <w:proofErr w:type="gramStart"/>
+      <w:r>
+        <w:rPr>
+          <w:rFonts w:hint="eastAsia"/>
+        </w:rPr>
+        <w:t>玩家既</w:t>
+      </w:r>
+      <w:proofErr w:type="gramEnd"/>
+      <w:r>
+        <w:rPr>
+          <w:rFonts w:hint="eastAsia"/>
+        </w:rPr>
+        <w:t>能看起来玩一些随机生成、充满想象的地图，又不能影响游戏的体验性，通常的游戏开发时采取的办法式，通过经验或者游戏策划精心的设计，产生若干个模式，然后再来根据概率随机播放这些模式中的其中一个。</w:t>
       </w:r>
     </w:p>
     <w:p>
@@ -168,23 +198,39 @@
         </w:rPr>
         <w:t>为了构建模式，在这里，我们创建了一个</w:t>
       </w:r>
+      <w:proofErr w:type="spellStart"/>
       <w:r>
         <w:rPr>
           <w:rFonts w:hint="eastAsia"/>
         </w:rPr>
         <w:t>MapSequence</w:t>
       </w:r>
-      <w:r>
-        <w:rPr>
-          <w:rFonts w:hint="eastAsia"/>
-        </w:rPr>
-        <w:t>类，这个类</w:t>
-      </w:r>
-      <w:r>
-        <w:rPr>
-          <w:rFonts w:hint="eastAsia"/>
-        </w:rPr>
-        <w:t>用于存放每个单个的模式</w:t>
+      <w:proofErr w:type="spellEnd"/>
+      <w:r>
+        <w:rPr>
+          <w:rFonts w:hint="eastAsia"/>
+        </w:rPr>
+        <w:t>类，这个</w:t>
+      </w:r>
+      <w:proofErr w:type="gramStart"/>
+      <w:r>
+        <w:rPr>
+          <w:rFonts w:hint="eastAsia"/>
+        </w:rPr>
+        <w:t>类</w:t>
+      </w:r>
+      <w:r>
+        <w:rPr>
+          <w:rFonts w:hint="eastAsia"/>
+        </w:rPr>
+        <w:t>用于</w:t>
+      </w:r>
+      <w:proofErr w:type="gramEnd"/>
+      <w:r>
+        <w:rPr>
+          <w:rFonts w:hint="eastAsia"/>
+        </w:rPr>
+        <w:t>存放每个单个的模式</w:t>
       </w:r>
     </w:p>
     <w:p>
@@ -275,7 +321,27 @@
           <w:szCs w:val="24"/>
         </w:rPr>
         <w:tab/>
-        <w:t>首先，用一个结构体SequenceInfo来储存每次出怪时，左、中、右 赛道会出现的类型，为了简化问题，我们现在暂定有三种类型，什么都没有、金币、障碍物。</w:t>
+        <w:t>首先，用一个结构体</w:t>
+      </w:r>
+      <w:proofErr w:type="spellStart"/>
+      <w:r>
+        <w:rPr>
+          <w:rFonts w:ascii="宋体" w:eastAsia="宋体" w:hAnsi="宋体" w:cs="宋体" w:hint="eastAsia"/>
+          <w:kern w:val="0"/>
+          <w:sz w:val="24"/>
+          <w:szCs w:val="24"/>
+        </w:rPr>
+        <w:t>SequenceInfo</w:t>
+      </w:r>
+      <w:proofErr w:type="spellEnd"/>
+      <w:r>
+        <w:rPr>
+          <w:rFonts w:ascii="宋体" w:eastAsia="宋体" w:hAnsi="宋体" w:cs="宋体" w:hint="eastAsia"/>
+          <w:kern w:val="0"/>
+          <w:sz w:val="24"/>
+          <w:szCs w:val="24"/>
+        </w:rPr>
+        <w:t>来储存每次出怪时，左、中、右 赛道会出现的类型，为了简化问题，我们现在暂定有三种类型，什么都没有、金币、障碍物。</w:t>
       </w:r>
     </w:p>
     <w:p>
@@ -297,16 +363,70 @@
           <w:szCs w:val="24"/>
         </w:rPr>
         <w:tab/>
-        <w:t>SequenceInfo 被放置在MapSequence中的容器内，MapSequence通过构造函数读取一个外部设计好了的模式，并将内容转换成一个个的sequence，这样，模式就构筑好了。</w:t>
+      </w:r>
+      <w:proofErr w:type="spellStart"/>
+      <w:r>
+        <w:rPr>
+          <w:rFonts w:ascii="宋体" w:eastAsia="宋体" w:hAnsi="宋体" w:cs="宋体" w:hint="eastAsia"/>
+          <w:kern w:val="0"/>
+          <w:sz w:val="24"/>
+          <w:szCs w:val="24"/>
+        </w:rPr>
+        <w:t>SequenceInfo</w:t>
+      </w:r>
+      <w:proofErr w:type="spellEnd"/>
+      <w:r>
+        <w:rPr>
+          <w:rFonts w:ascii="宋体" w:eastAsia="宋体" w:hAnsi="宋体" w:cs="宋体" w:hint="eastAsia"/>
+          <w:kern w:val="0"/>
+          <w:sz w:val="24"/>
+          <w:szCs w:val="24"/>
+        </w:rPr>
+        <w:t xml:space="preserve"> 被放置在</w:t>
+      </w:r>
+      <w:proofErr w:type="spellStart"/>
+      <w:r>
+        <w:rPr>
+          <w:rFonts w:ascii="宋体" w:eastAsia="宋体" w:hAnsi="宋体" w:cs="宋体" w:hint="eastAsia"/>
+          <w:kern w:val="0"/>
+          <w:sz w:val="24"/>
+          <w:szCs w:val="24"/>
+        </w:rPr>
+        <w:t>MapSequence</w:t>
+      </w:r>
+      <w:proofErr w:type="spellEnd"/>
+      <w:r>
+        <w:rPr>
+          <w:rFonts w:ascii="宋体" w:eastAsia="宋体" w:hAnsi="宋体" w:cs="宋体" w:hint="eastAsia"/>
+          <w:kern w:val="0"/>
+          <w:sz w:val="24"/>
+          <w:szCs w:val="24"/>
+        </w:rPr>
+        <w:t>中的容器内，</w:t>
+      </w:r>
+      <w:proofErr w:type="spellStart"/>
+      <w:r>
+        <w:rPr>
+          <w:rFonts w:ascii="宋体" w:eastAsia="宋体" w:hAnsi="宋体" w:cs="宋体" w:hint="eastAsia"/>
+          <w:kern w:val="0"/>
+          <w:sz w:val="24"/>
+          <w:szCs w:val="24"/>
+        </w:rPr>
+        <w:t>MapSequence</w:t>
+      </w:r>
+      <w:proofErr w:type="spellEnd"/>
+      <w:r>
+        <w:rPr>
+          <w:rFonts w:ascii="宋体" w:eastAsia="宋体" w:hAnsi="宋体" w:cs="宋体" w:hint="eastAsia"/>
+          <w:kern w:val="0"/>
+          <w:sz w:val="24"/>
+          <w:szCs w:val="24"/>
+        </w:rPr>
+        <w:t>通过构造函数读取一个外部设计好了的模式，并将内容转换成一个个的sequence，这样，模式就构筑好了。</w:t>
       </w:r>
     </w:p>
     <w:p/>
     <w:p>
-      <w:pPr>
-        <w:rPr>
-          <w:rFonts w:hint="eastAsia"/>
-        </w:rPr>
-      </w:pPr>
       <w:r>
         <w:rPr>
           <w:rFonts w:hint="eastAsia"/>
@@ -329,7 +449,21 @@
         <w:rPr>
           <w:rFonts w:hint="eastAsia"/>
         </w:rPr>
-        <w:t>文件来作为模式的配置文件</w:t>
+        <w:t>文件</w:t>
+      </w:r>
+      <w:proofErr w:type="gramStart"/>
+      <w:r>
+        <w:rPr>
+          <w:rFonts w:hint="eastAsia"/>
+        </w:rPr>
+        <w:t>来作</w:t>
+      </w:r>
+      <w:proofErr w:type="gramEnd"/>
+      <w:r>
+        <w:rPr>
+          <w:rFonts w:hint="eastAsia"/>
+        </w:rPr>
+        <w:t>为模式的配置文件</w:t>
       </w:r>
     </w:p>
     <w:p>
@@ -414,8 +548,6 @@
         </w:rPr>
         <w:t>并</w:t>
       </w:r>
-      <w:bookmarkStart w:id="0" w:name="_GoBack"/>
-      <w:bookmarkEnd w:id="0"/>
       <w:r>
         <w:rPr>
           <w:rFonts w:hint="eastAsia"/>
@@ -531,7 +663,27 @@
           <w:sz w:val="24"/>
           <w:szCs w:val="24"/>
         </w:rPr>
-        <w:t>这样一个模式就已经读取完毕了。我们设置了一个Pump函数来每次弹出一个当前模式的情况，并用isEOS来判定是否已经取完了整个Sequence。</w:t>
+        <w:t>这样一个模式就已经读取完毕了。我们设置了一个Pump函数来每次弹出一个当前模式的情况，并用</w:t>
+      </w:r>
+      <w:proofErr w:type="spellStart"/>
+      <w:r>
+        <w:rPr>
+          <w:rFonts w:ascii="宋体" w:eastAsia="宋体" w:hAnsi="宋体" w:cs="宋体" w:hint="eastAsia"/>
+          <w:kern w:val="0"/>
+          <w:sz w:val="24"/>
+          <w:szCs w:val="24"/>
+        </w:rPr>
+        <w:t>isEOS</w:t>
+      </w:r>
+      <w:proofErr w:type="spellEnd"/>
+      <w:r>
+        <w:rPr>
+          <w:rFonts w:ascii="宋体" w:eastAsia="宋体" w:hAnsi="宋体" w:cs="宋体" w:hint="eastAsia"/>
+          <w:kern w:val="0"/>
+          <w:sz w:val="24"/>
+          <w:szCs w:val="24"/>
+        </w:rPr>
+        <w:t>来判定是否已经取完了整个Sequence。</w:t>
       </w:r>
     </w:p>
     <w:p>
@@ -691,16 +843,47 @@
           <w:sz w:val="24"/>
           <w:szCs w:val="24"/>
         </w:rPr>
-        <w:t>显然要让场景里显示出来，我们就需要将整个MapSequence放入到</w:t>
-      </w:r>
-      <w:r>
-        <w:rPr>
-          <w:rFonts w:ascii="宋体" w:eastAsia="宋体" w:hAnsi="宋体" w:cs="宋体" w:hint="eastAsia"/>
-          <w:kern w:val="0"/>
-          <w:sz w:val="24"/>
-          <w:szCs w:val="24"/>
-        </w:rPr>
-        <w:t>PG_Controller中</w:t>
+        <w:t>显然要让场景里显示出来，我们就需要将整个</w:t>
+      </w:r>
+      <w:proofErr w:type="spellStart"/>
+      <w:r>
+        <w:rPr>
+          <w:rFonts w:ascii="宋体" w:eastAsia="宋体" w:hAnsi="宋体" w:cs="宋体" w:hint="eastAsia"/>
+          <w:kern w:val="0"/>
+          <w:sz w:val="24"/>
+          <w:szCs w:val="24"/>
+        </w:rPr>
+        <w:t>MapSequence</w:t>
+      </w:r>
+      <w:proofErr w:type="spellEnd"/>
+      <w:r>
+        <w:rPr>
+          <w:rFonts w:ascii="宋体" w:eastAsia="宋体" w:hAnsi="宋体" w:cs="宋体" w:hint="eastAsia"/>
+          <w:kern w:val="0"/>
+          <w:sz w:val="24"/>
+          <w:szCs w:val="24"/>
+        </w:rPr>
+        <w:t>放入到</w:t>
+      </w:r>
+      <w:proofErr w:type="spellStart"/>
+      <w:r>
+        <w:rPr>
+          <w:rFonts w:ascii="宋体" w:eastAsia="宋体" w:hAnsi="宋体" w:cs="宋体" w:hint="eastAsia"/>
+          <w:kern w:val="0"/>
+          <w:sz w:val="24"/>
+          <w:szCs w:val="24"/>
+        </w:rPr>
+        <w:t>PG_Controller</w:t>
+      </w:r>
+      <w:proofErr w:type="spellEnd"/>
+      <w:r>
+        <w:rPr>
+          <w:rFonts w:ascii="宋体" w:eastAsia="宋体" w:hAnsi="宋体" w:cs="宋体" w:hint="eastAsia"/>
+          <w:kern w:val="0"/>
+          <w:sz w:val="24"/>
+          <w:szCs w:val="24"/>
+        </w:rPr>
+        <w:t>中</w:t>
       </w:r>
       <w:r>
         <w:rPr>
@@ -800,7 +983,27 @@
           <w:szCs w:val="24"/>
         </w:rPr>
         <w:tab/>
-        <w:t>最终，我们在PG_Controller处包装一层pump，</w:t>
+        <w:t>最终，我们在</w:t>
+      </w:r>
+      <w:proofErr w:type="spellStart"/>
+      <w:r>
+        <w:rPr>
+          <w:rFonts w:ascii="宋体" w:eastAsia="宋体" w:hAnsi="宋体" w:cs="宋体" w:hint="eastAsia"/>
+          <w:kern w:val="0"/>
+          <w:sz w:val="24"/>
+          <w:szCs w:val="24"/>
+        </w:rPr>
+        <w:t>PG_Controller</w:t>
+      </w:r>
+      <w:proofErr w:type="spellEnd"/>
+      <w:r>
+        <w:rPr>
+          <w:rFonts w:ascii="宋体" w:eastAsia="宋体" w:hAnsi="宋体" w:cs="宋体" w:hint="eastAsia"/>
+          <w:kern w:val="0"/>
+          <w:sz w:val="24"/>
+          <w:szCs w:val="24"/>
+        </w:rPr>
+        <w:t>处包装一层pump，</w:t>
       </w:r>
       <w:r>
         <w:rPr>
@@ -827,7 +1030,7 @@
           <w:sz w:val="24"/>
           <w:szCs w:val="24"/>
         </w:rPr>
-        <w:t>：</w:t>
+        <w:t>:</w:t>
       </w:r>
     </w:p>
     <w:p>
@@ -918,16 +1121,72 @@
           <w:szCs w:val="24"/>
         </w:rPr>
         <w:tab/>
-        <w:t>接下来我们要检测怪物和玩家的碰撞，这里可以使用Cocos2dX 为Sprite3D提供的一个方法getAABB()；用它就能获得物体的轴对齐包围盒</w:t>
-      </w:r>
-      <w:r>
-        <w:rPr>
-          <w:rFonts w:ascii="宋体" w:eastAsia="宋体" w:hAnsi="宋体" w:cs="宋体" w:hint="eastAsia"/>
-          <w:kern w:val="0"/>
-          <w:sz w:val="24"/>
-          <w:szCs w:val="24"/>
-        </w:rPr>
-        <w:t>，我们在障碍物</w:t>
+        <w:t>接下来我们要检测怪物和玩家的碰撞，</w:t>
+      </w:r>
+      <w:r>
+        <w:rPr>
+          <w:rFonts w:ascii="宋体" w:eastAsia="宋体" w:hAnsi="宋体" w:cs="宋体" w:hint="eastAsia"/>
+          <w:kern w:val="0"/>
+          <w:sz w:val="24"/>
+          <w:szCs w:val="24"/>
+        </w:rPr>
+        <w:t>但是，一个模型通常是一个由几千，几万面组成的一个复杂几何体，</w:t>
+      </w:r>
+      <w:r>
+        <w:rPr>
+          <w:rFonts w:ascii="宋体" w:eastAsia="宋体" w:hAnsi="宋体" w:cs="宋体" w:hint="eastAsia"/>
+          <w:kern w:val="0"/>
+          <w:sz w:val="24"/>
+          <w:szCs w:val="24"/>
+        </w:rPr>
+        <w:t>如果我们直接将两个模型</w:t>
+      </w:r>
+      <w:proofErr w:type="gramStart"/>
+      <w:r>
+        <w:rPr>
+          <w:rFonts w:ascii="宋体" w:eastAsia="宋体" w:hAnsi="宋体" w:cs="宋体" w:hint="eastAsia"/>
+          <w:kern w:val="0"/>
+          <w:sz w:val="24"/>
+          <w:szCs w:val="24"/>
+        </w:rPr>
+        <w:t>当做</w:t>
+      </w:r>
+      <w:proofErr w:type="gramEnd"/>
+      <w:r>
+        <w:rPr>
+          <w:rFonts w:ascii="宋体" w:eastAsia="宋体" w:hAnsi="宋体" w:cs="宋体" w:hint="eastAsia"/>
+          <w:kern w:val="0"/>
+          <w:sz w:val="24"/>
+          <w:szCs w:val="24"/>
+        </w:rPr>
+        <w:t>多</w:t>
+      </w:r>
+      <w:r>
+        <w:rPr>
+          <w:rFonts w:ascii="宋体" w:eastAsia="宋体" w:hAnsi="宋体" w:cs="宋体" w:hint="eastAsia"/>
+          <w:kern w:val="0"/>
+          <w:sz w:val="24"/>
+          <w:szCs w:val="24"/>
+        </w:rPr>
+        <w:t>边形来考虑，那么效率就会非常的低，这里我们使用了一个近似的方法——</w:t>
+      </w:r>
+      <w:r>
+        <w:rPr>
+          <w:rFonts w:ascii="宋体" w:eastAsia="宋体" w:hAnsi="宋体" w:cs="宋体" w:hint="eastAsia"/>
+          <w:kern w:val="0"/>
+          <w:sz w:val="24"/>
+          <w:szCs w:val="24"/>
+        </w:rPr>
+        <w:t>AABB，</w:t>
+      </w:r>
+      <w:r>
+        <w:rPr>
+          <w:rFonts w:ascii="宋体" w:eastAsia="宋体" w:hAnsi="宋体" w:cs="宋体" w:hint="eastAsia"/>
+          <w:kern w:val="0"/>
+          <w:sz w:val="24"/>
+          <w:szCs w:val="24"/>
+        </w:rPr>
+        <w:t>这里可以使用</w:t>
       </w:r>
       <w:r>
         <w:rPr>
@@ -937,7 +1196,117 @@
           <w:szCs w:val="24"/>
         </w:rPr>
         <w:lastRenderedPageBreak/>
-        <w:t>的Action里</w:t>
+        <w:t>Cocos2dX 为Sprite3D提供的一个方法</w:t>
+      </w:r>
+      <w:proofErr w:type="spellStart"/>
+      <w:r>
+        <w:rPr>
+          <w:rFonts w:ascii="宋体" w:eastAsia="宋体" w:hAnsi="宋体" w:cs="宋体" w:hint="eastAsia"/>
+          <w:kern w:val="0"/>
+          <w:sz w:val="24"/>
+          <w:szCs w:val="24"/>
+        </w:rPr>
+        <w:t>getAABB</w:t>
+      </w:r>
+      <w:proofErr w:type="spellEnd"/>
+      <w:r>
+        <w:rPr>
+          <w:rFonts w:ascii="宋体" w:eastAsia="宋体" w:hAnsi="宋体" w:cs="宋体" w:hint="eastAsia"/>
+          <w:kern w:val="0"/>
+          <w:sz w:val="24"/>
+          <w:szCs w:val="24"/>
+        </w:rPr>
+        <w:t>()；</w:t>
+      </w:r>
+      <w:r>
+        <w:rPr>
+          <w:rFonts w:ascii="宋体" w:eastAsia="宋体" w:hAnsi="宋体" w:cs="宋体" w:hint="eastAsia"/>
+          <w:kern w:val="0"/>
+          <w:sz w:val="24"/>
+          <w:szCs w:val="24"/>
+        </w:rPr>
+        <w:t>所谓AABB就是</w:t>
+      </w:r>
+      <w:r>
+        <w:rPr>
+          <w:rFonts w:ascii="宋体" w:eastAsia="宋体" w:hAnsi="宋体" w:cs="宋体" w:hint="eastAsia"/>
+          <w:kern w:val="0"/>
+          <w:sz w:val="24"/>
+          <w:szCs w:val="24"/>
+        </w:rPr>
+        <w:t>物体的轴对齐包围盒</w:t>
+      </w:r>
+      <w:r>
+        <w:rPr>
+          <w:rFonts w:ascii="宋体" w:eastAsia="宋体" w:hAnsi="宋体" w:cs="宋体" w:hint="eastAsia"/>
+          <w:kern w:val="0"/>
+          <w:sz w:val="24"/>
+          <w:szCs w:val="24"/>
+        </w:rPr>
+        <w:t>，</w:t>
+      </w:r>
+      <w:r>
+        <w:rPr>
+          <w:rFonts w:ascii="宋体" w:eastAsia="宋体" w:hAnsi="宋体" w:cs="宋体" w:hint="eastAsia"/>
+          <w:kern w:val="0"/>
+          <w:sz w:val="24"/>
+          <w:szCs w:val="24"/>
+        </w:rPr>
+        <w:t>这个包围盒可以想象成一个</w:t>
+      </w:r>
+      <w:r>
+        <w:rPr>
+          <w:rFonts w:ascii="宋体" w:eastAsia="宋体" w:hAnsi="宋体" w:cs="宋体" w:hint="eastAsia"/>
+          <w:kern w:val="0"/>
+          <w:sz w:val="24"/>
+          <w:szCs w:val="24"/>
+        </w:rPr>
+        <w:t>紧紧的把模型给包住</w:t>
+      </w:r>
+      <w:r>
+        <w:rPr>
+          <w:rFonts w:ascii="宋体" w:eastAsia="宋体" w:hAnsi="宋体" w:cs="宋体" w:hint="eastAsia"/>
+          <w:kern w:val="0"/>
+          <w:sz w:val="24"/>
+          <w:szCs w:val="24"/>
+        </w:rPr>
+        <w:t>的盒子，</w:t>
+      </w:r>
+      <w:r>
+        <w:rPr>
+          <w:rFonts w:ascii="宋体" w:eastAsia="宋体" w:hAnsi="宋体" w:cs="宋体" w:hint="eastAsia"/>
+          <w:kern w:val="0"/>
+          <w:sz w:val="24"/>
+          <w:szCs w:val="24"/>
+        </w:rPr>
+        <w:t>这样，我们把对模型的多边形的碰撞的检测，转换成对包围盒</w:t>
+      </w:r>
+      <w:r>
+        <w:rPr>
+          <w:rFonts w:ascii="宋体" w:eastAsia="宋体" w:hAnsi="宋体" w:cs="宋体" w:hint="eastAsia"/>
+          <w:kern w:val="0"/>
+          <w:sz w:val="24"/>
+          <w:szCs w:val="24"/>
+        </w:rPr>
+        <w:t>的检测，这样做效率就高了不少，同时误差也是在刻意接受的范围内</w:t>
+      </w:r>
+      <w:r>
+        <w:rPr>
+          <w:rFonts w:ascii="宋体" w:eastAsia="宋体" w:hAnsi="宋体" w:cs="宋体" w:hint="eastAsia"/>
+          <w:kern w:val="0"/>
+          <w:sz w:val="24"/>
+          <w:szCs w:val="24"/>
+        </w:rPr>
+        <w:t>。</w:t>
+      </w:r>
+      <w:r>
+        <w:rPr>
+          <w:rFonts w:ascii="宋体" w:eastAsia="宋体" w:hAnsi="宋体" w:cs="宋体" w:hint="eastAsia"/>
+          <w:kern w:val="0"/>
+          <w:sz w:val="24"/>
+          <w:szCs w:val="24"/>
+        </w:rPr>
+        <w:t>我们在障碍物的Action里</w:t>
       </w:r>
       <w:r>
         <w:rPr>
@@ -967,6 +1336,7 @@
         </w:rPr>
         <w:tab/>
       </w:r>
+      <w:bookmarkStart w:id="0" w:name="_GoBack"/>
       <w:r>
         <w:rPr>
           <w:rFonts w:ascii="宋体" w:eastAsia="宋体" w:hAnsi="宋体" w:cs="宋体"/>
@@ -977,7 +1347,7 @@
         </w:rPr>
         <w:drawing>
           <wp:inline distT="0" distB="0" distL="0" distR="0">
-            <wp:extent cx="3257550" cy="819150"/>
+            <wp:extent cx="3257550" cy="895350"/>
             <wp:effectExtent l="0" t="0" r="0" b="0"/>
             <wp:docPr id="16" name="图片 16" descr="C:\Users\ziwen.tang\AppData\Roaming\Tencent\Users\576419632\QQ\WinTemp\RichOle\WABT_`P6MA_CMR)GWJ60L9D.png"/>
             <wp:cNvGraphicFramePr>
@@ -1008,7 +1378,7 @@
                   <pic:spPr bwMode="auto">
                     <a:xfrm>
                       <a:off x="0" y="0"/>
-                      <a:ext cx="3257550" cy="819150"/>
+                      <a:ext cx="3257550" cy="895350"/>
                     </a:xfrm>
                     <a:prstGeom prst="rect">
                       <a:avLst/>
@@ -1024,6 +1394,7 @@
           </wp:inline>
         </w:drawing>
       </w:r>
+      <w:bookmarkEnd w:id="0"/>
     </w:p>
     <w:p>
       <w:pPr>

</xml_diff>